<commit_message>
hascycle in linked list added
</commit_message>
<xml_diff>
--- a/DSA.docx
+++ b/DSA.docx
@@ -12035,10 +12035,7 @@
         <w:pStyle w:val="Heading2"/>
       </w:pPr>
       <w:r>
-        <w:t xml:space="preserve">1. </w:t>
-      </w:r>
-      <w:r>
-        <w:t>Reverse single linked list</w:t>
+        <w:t>1. Reverse single linked list</w:t>
       </w:r>
     </w:p>
     <w:p>
@@ -12051,10 +12048,7 @@
     </w:p>
     <w:p>
       <w:r>
-        <w:t>Reverse single linked list</w:t>
-      </w:r>
-      <w:r>
-        <w:t>.</w:t>
+        <w:t>Reverse single linked list.</w:t>
       </w:r>
     </w:p>
     <w:p>
@@ -12142,13 +12136,7 @@
         </w:numPr>
       </w:pPr>
       <w:r>
-        <w:t xml:space="preserve">After loop terminates </w:t>
-      </w:r>
-      <w:r>
-        <w:t>current</w:t>
-      </w:r>
-      <w:r>
-        <w:t xml:space="preserve"> is the head of revsered list</w:t>
+        <w:t>After loop terminates current is the head of revsered list</w:t>
       </w:r>
     </w:p>
     <w:p>
@@ -12275,12 +12263,715 @@
     </w:p>
     <w:p>
       <w:r>
-        <w:t>Time - o(n</w:t>
-      </w:r>
+        <w:t>Time - o(n)</w:t>
+      </w:r>
+    </w:p>
+    <w:p>
+      <w:r>
+        <w:t>Space – o(1)</w:t>
+      </w:r>
+    </w:p>
+    <w:p>
+      <w:pPr>
+        <w:pStyle w:val="Heading2"/>
+      </w:pPr>
+      <w:r>
+        <w:t>2</w:t>
+      </w:r>
+      <w:r>
+        <w:t xml:space="preserve">. </w:t>
+      </w:r>
+      <w:r>
+        <w:t>Find middle element of</w:t>
+      </w:r>
+      <w:r>
+        <w:t xml:space="preserve"> single linked list</w:t>
+      </w:r>
+    </w:p>
+    <w:p>
+      <w:pPr>
+        <w:pStyle w:val="Heading3"/>
+      </w:pPr>
+      <w:r>
+        <w:t>Problem</w:t>
+      </w:r>
+    </w:p>
+    <w:p>
+      <w:r>
+        <w:t>Middle element of</w:t>
+      </w:r>
+      <w:r>
+        <w:t xml:space="preserve"> single linked list.</w:t>
+      </w:r>
+    </w:p>
+    <w:p>
+      <w:r>
+        <w:t>Input: [1,2,3,4,5,6]</w:t>
+      </w:r>
+    </w:p>
+    <w:p>
+      <w:r>
+        <w:t>Output: 3</w:t>
+      </w:r>
+    </w:p>
+    <w:p>
+      <w:pPr>
+        <w:pStyle w:val="Heading3"/>
+      </w:pPr>
+      <w:r>
+        <w:t xml:space="preserve">Reference </w:t>
+      </w:r>
+    </w:p>
+    <w:p>
+      <w:r>
+        <w:t>SINGLE LINKED LIST, LEETCODE</w:t>
+      </w:r>
+    </w:p>
+    <w:p>
+      <w:pPr>
+        <w:pStyle w:val="Heading3"/>
+      </w:pPr>
+      <w:r>
+        <w:t>Approach</w:t>
+      </w:r>
+    </w:p>
+    <w:p>
+      <w:pPr>
+        <w:pStyle w:val="ListParagraph"/>
+        <w:numPr>
+          <w:ilvl w:val="0"/>
+          <w:numId w:val="13"/>
+        </w:numPr>
+      </w:pPr>
+      <w:r>
+        <w:t>Take two pointers one run at double speed and other single.</w:t>
+      </w:r>
+    </w:p>
+    <w:p>
+      <w:pPr>
+        <w:pStyle w:val="ListParagraph"/>
+        <w:numPr>
+          <w:ilvl w:val="0"/>
+          <w:numId w:val="13"/>
+        </w:numPr>
+      </w:pPr>
+      <w:r>
+        <w:t>Once fast pointer reaches null. At that point slow will be in the middle.</w:t>
+      </w:r>
+    </w:p>
+    <w:p>
+      <w:pPr>
+        <w:pStyle w:val="ListParagraph"/>
+        <w:numPr>
+          <w:ilvl w:val="0"/>
+          <w:numId w:val="13"/>
+        </w:numPr>
+      </w:pPr>
+      <w:r>
+        <w:t xml:space="preserve">If we want to return 4 in above code  use below code – </w:t>
+      </w:r>
+    </w:p>
+    <w:p>
+      <w:pPr>
+        <w:pStyle w:val="ListParagraph"/>
+        <w:ind w:firstLine="720"/>
+      </w:pPr>
+      <w:r>
+        <w:t>Node&lt;Integer&gt; fast = head;</w:t>
+      </w:r>
+    </w:p>
+    <w:p>
+      <w:pPr>
+        <w:pStyle w:val="ListParagraph"/>
+      </w:pPr>
+      <w:r>
+        <w:tab/>
+      </w:r>
+      <w:r>
+        <w:tab/>
+        <w:t>Node&lt;Integer&gt; slow = head;</w:t>
+      </w:r>
+    </w:p>
+    <w:p>
+      <w:pPr>
+        <w:pStyle w:val="ListParagraph"/>
+      </w:pPr>
+      <w:r>
+        <w:tab/>
+      </w:r>
+      <w:r>
+        <w:tab/>
+        <w:t>while (fast</w:t>
+      </w:r>
+      <w:r>
+        <w:t>!= n</w:t>
+      </w:r>
+      <w:r>
+        <w:t>ull &amp;&amp; fast.getNext()</w:t>
+      </w:r>
+      <w:r>
+        <w:t>!= null) {</w:t>
+      </w:r>
+    </w:p>
+    <w:p>
+      <w:pPr>
+        <w:pStyle w:val="ListParagraph"/>
+      </w:pPr>
+      <w:r>
+        <w:tab/>
+      </w:r>
+      <w:r>
+        <w:tab/>
+      </w:r>
+      <w:r>
+        <w:tab/>
+        <w:t>slow = slow.getNext();</w:t>
+      </w:r>
+    </w:p>
+    <w:p>
+      <w:pPr>
+        <w:pStyle w:val="ListParagraph"/>
+      </w:pPr>
+      <w:r>
+        <w:tab/>
+      </w:r>
+      <w:r>
+        <w:tab/>
+      </w:r>
+      <w:r>
+        <w:tab/>
+        <w:t>fast = fast.getNext().getNext();</w:t>
+      </w:r>
+    </w:p>
+    <w:p>
+      <w:pPr>
+        <w:pStyle w:val="ListParagraph"/>
+      </w:pPr>
+      <w:r>
+        <w:tab/>
+      </w:r>
+      <w:r>
+        <w:tab/>
+        <w:t>}</w:t>
+      </w:r>
+    </w:p>
+    <w:p>
+      <w:pPr>
+        <w:pStyle w:val="ListParagraph"/>
+      </w:pPr>
+      <w:r>
+        <w:tab/>
+      </w:r>
+      <w:r>
+        <w:tab/>
+        <w:t>return slow;</w:t>
+      </w:r>
+    </w:p>
+    <w:p>
+      <w:pPr>
+        <w:pStyle w:val="Heading3"/>
+      </w:pPr>
+      <w:r>
+        <w:t xml:space="preserve">Solution </w:t>
+      </w:r>
+    </w:p>
+    <w:p>
+      <w:r>
+        <w:t>public static Node&lt;Integer&gt; findMiddleOfLinkedList(Node&lt;Integer&gt; head) {</w:t>
+      </w:r>
+    </w:p>
+    <w:p>
+      <w:r>
+        <w:lastRenderedPageBreak/>
+        <w:tab/>
+      </w:r>
+      <w:r>
+        <w:tab/>
+        <w:t>if (head == null) {</w:t>
+      </w:r>
+    </w:p>
+    <w:p>
+      <w:r>
+        <w:tab/>
+      </w:r>
+      <w:r>
+        <w:tab/>
+      </w:r>
+      <w:r>
+        <w:tab/>
+        <w:t>return head;</w:t>
+      </w:r>
+    </w:p>
+    <w:p>
+      <w:r>
+        <w:tab/>
+      </w:r>
+      <w:r>
+        <w:tab/>
+        <w:t>}</w:t>
+      </w:r>
+    </w:p>
+    <w:p>
+      <w:r>
+        <w:tab/>
+      </w:r>
+      <w:r>
+        <w:tab/>
+        <w:t>Node&lt;Integer&gt; fast = head;</w:t>
+      </w:r>
+    </w:p>
+    <w:p>
+      <w:r>
+        <w:tab/>
+      </w:r>
+      <w:r>
+        <w:tab/>
+        <w:t>Node&lt;Integer&gt; slow = head;</w:t>
+      </w:r>
+    </w:p>
+    <w:p>
+      <w:r>
+        <w:tab/>
+      </w:r>
+      <w:r>
+        <w:tab/>
+        <w:t>while (fast.getNext() != null &amp;&amp; fast.getNext().getNext() != null) {</w:t>
+      </w:r>
+    </w:p>
+    <w:p>
+      <w:r>
+        <w:tab/>
+      </w:r>
+      <w:r>
+        <w:tab/>
+      </w:r>
+      <w:r>
+        <w:tab/>
+        <w:t>slow = slow.getNext();</w:t>
+      </w:r>
+    </w:p>
+    <w:p>
+      <w:r>
+        <w:tab/>
+      </w:r>
+      <w:r>
+        <w:tab/>
+      </w:r>
+      <w:r>
+        <w:tab/>
+        <w:t>fast = fast.getNext().getNext();</w:t>
+      </w:r>
+    </w:p>
+    <w:p>
+      <w:r>
+        <w:tab/>
+      </w:r>
+      <w:r>
+        <w:tab/>
+        <w:t>}</w:t>
+      </w:r>
+    </w:p>
+    <w:p>
+      <w:r>
+        <w:tab/>
+      </w:r>
+      <w:r>
+        <w:tab/>
+        <w:t>return slow;</w:t>
+      </w:r>
+    </w:p>
+    <w:p>
+      <w:r>
+        <w:tab/>
+        <w:t>}</w:t>
+      </w:r>
+    </w:p>
+    <w:p/>
+    <w:p>
+      <w:pPr>
+        <w:pStyle w:val="Heading3"/>
+      </w:pPr>
+      <w:r>
+        <w:t xml:space="preserve">Time and space </w:t>
+      </w:r>
+      <w:r>
+        <w:t>complexity</w:t>
+      </w:r>
+      <w:r>
+        <w:t xml:space="preserve"> </w:t>
+      </w:r>
+    </w:p>
+    <w:p>
+      <w:r>
+        <w:t>Time - o(n)</w:t>
+      </w:r>
+    </w:p>
+    <w:p>
+      <w:r>
+        <w:t>Space – o(1)</w:t>
+      </w:r>
+    </w:p>
+    <w:p>
+      <w:pPr>
+        <w:pStyle w:val="Heading2"/>
+      </w:pPr>
+      <w:r>
+        <w:t>3</w:t>
+      </w:r>
+      <w:r>
+        <w:t xml:space="preserve">. </w:t>
+      </w:r>
+      <w:r>
+        <w:t>Detect cycle in linked list</w:t>
+      </w:r>
+    </w:p>
+    <w:p>
+      <w:pPr>
+        <w:pStyle w:val="Heading3"/>
+      </w:pPr>
+      <w:r>
+        <w:t>Problem</w:t>
+      </w:r>
+    </w:p>
+    <w:p>
+      <w:r>
+        <w:t>Check if cycle exists in</w:t>
+      </w:r>
+      <w:r>
+        <w:t xml:space="preserve"> single linked list.</w:t>
+      </w:r>
+    </w:p>
+    <w:p>
+      <w:r>
+        <w:t xml:space="preserve">Input: </w:t>
+      </w:r>
+    </w:p>
+    <w:p>
+      <w:r>
+        <w:rPr>
+          <w:noProof/>
+        </w:rPr>
+        <w:drawing>
+          <wp:inline distT="0" distB="0" distL="0" distR="0">
+            <wp:extent cx="2856865" cy="1428115"/>
+            <wp:effectExtent l="0" t="0" r="635" b="635"/>
+            <wp:docPr id="2" name="Picture 2" descr="Linked-List-Loop.gif (300×150)"/>
+            <wp:cNvGraphicFramePr>
+              <a:graphicFrameLocks xmlns:a="http://schemas.openxmlformats.org/drawingml/2006/main" noChangeAspect="1"/>
+            </wp:cNvGraphicFramePr>
+            <a:graphic xmlns:a="http://schemas.openxmlformats.org/drawingml/2006/main">
+              <a:graphicData uri="http://schemas.openxmlformats.org/drawingml/2006/picture">
+                <pic:pic xmlns:pic="http://schemas.openxmlformats.org/drawingml/2006/picture">
+                  <pic:nvPicPr>
+                    <pic:cNvPr id="0" name="Picture 1" descr="Linked-List-Loop.gif (300×150)"/>
+                    <pic:cNvPicPr>
+                      <a:picLocks noChangeAspect="1" noChangeArrowheads="1"/>
+                    </pic:cNvPicPr>
+                  </pic:nvPicPr>
+                  <pic:blipFill>
+                    <a:blip r:embed="rId8">
+                      <a:extLst>
+                        <a:ext uri="{28A0092B-C50C-407E-A947-70E740481C1C}">
+                          <a14:useLocalDpi xmlns:a14="http://schemas.microsoft.com/office/drawing/2010/main" val="0"/>
+                        </a:ext>
+                      </a:extLst>
+                    </a:blip>
+                    <a:srcRect/>
+                    <a:stretch>
+                      <a:fillRect/>
+                    </a:stretch>
+                  </pic:blipFill>
+                  <pic:spPr bwMode="auto">
+                    <a:xfrm>
+                      <a:off x="0" y="0"/>
+                      <a:ext cx="2856865" cy="1428115"/>
+                    </a:xfrm>
+                    <a:prstGeom prst="rect">
+                      <a:avLst/>
+                    </a:prstGeom>
+                    <a:noFill/>
+                    <a:ln>
+                      <a:noFill/>
+                    </a:ln>
+                  </pic:spPr>
+                </pic:pic>
+              </a:graphicData>
+            </a:graphic>
+          </wp:inline>
+        </w:drawing>
+      </w:r>
+    </w:p>
+    <w:p>
+      <w:r>
+        <w:t>Output:</w:t>
+      </w:r>
+    </w:p>
+    <w:p>
+      <w:r>
+        <w:t>t</w:t>
+      </w:r>
+      <w:r>
+        <w:t>rue</w:t>
+      </w:r>
+    </w:p>
+    <w:p/>
+    <w:p>
+      <w:pPr>
+        <w:pStyle w:val="Heading3"/>
+      </w:pPr>
+      <w:r>
+        <w:t xml:space="preserve">Reference </w:t>
+      </w:r>
+    </w:p>
+    <w:p>
+      <w:r>
+        <w:t>SINGLE LINKED LIST, LEETCODE</w:t>
+      </w:r>
+    </w:p>
+    <w:p>
+      <w:pPr>
+        <w:pStyle w:val="Heading3"/>
+      </w:pPr>
+      <w:r>
+        <w:t>Approach</w:t>
+      </w:r>
+    </w:p>
+    <w:p>
+      <w:pPr>
+        <w:pStyle w:val="ListParagraph"/>
+        <w:numPr>
+          <w:ilvl w:val="0"/>
+          <w:numId w:val="14"/>
+        </w:numPr>
+      </w:pPr>
+      <w:r>
+        <w:t>Take two pointers one run at double speed and other single.</w:t>
+      </w:r>
+    </w:p>
+    <w:p>
+      <w:pPr>
+        <w:pStyle w:val="ListParagraph"/>
+        <w:numPr>
+          <w:ilvl w:val="0"/>
+          <w:numId w:val="14"/>
+        </w:numPr>
+      </w:pPr>
+      <w:r>
+        <w:t>If at any point they meet-&gt; there is a cycle</w:t>
+      </w:r>
+      <w:r>
+        <w:t>.</w:t>
+      </w:r>
+      <w:r>
+        <w:t xml:space="preserve"> And if node reaches null value. No cycle.</w:t>
+      </w:r>
+    </w:p>
+    <w:p>
+      <w:pPr>
+        <w:pStyle w:val="ListParagraph"/>
+        <w:numPr>
+          <w:ilvl w:val="0"/>
+          <w:numId w:val="14"/>
+        </w:numPr>
+      </w:pPr>
+      <w:r>
+        <w:t>If we</w:t>
+      </w:r>
+      <w:r>
+        <w:t xml:space="preserve"> want to return 4 in above code</w:t>
+      </w:r>
+      <w:r>
+        <w:t>.</w:t>
+      </w:r>
+      <w:r>
+        <w:t xml:space="preserve"> </w:t>
+      </w:r>
+    </w:p>
+    <w:p>
+      <w:pPr>
+        <w:pStyle w:val="ListParagraph"/>
+      </w:pPr>
+    </w:p>
+    <w:p>
+      <w:pPr>
+        <w:pStyle w:val="Heading3"/>
+      </w:pPr>
+      <w:r>
+        <w:lastRenderedPageBreak/>
+        <w:t xml:space="preserve">Solution </w:t>
+      </w:r>
+    </w:p>
+    <w:p>
+      <w:pPr>
+        <w:ind w:firstLine="720"/>
+      </w:pPr>
       <w:bookmarkStart w:id="77" w:name="_GoBack"/>
       <w:bookmarkEnd w:id="77"/>
       <w:r>
-        <w:t>)</w:t>
+        <w:t>public boolean hasCycle(Node&lt;Integer&gt; head) {</w:t>
+      </w:r>
+    </w:p>
+    <w:p>
+      <w:r>
+        <w:tab/>
+      </w:r>
+      <w:r>
+        <w:tab/>
+        <w:t>if (head == null || head.getNext() == null) {</w:t>
+      </w:r>
+    </w:p>
+    <w:p>
+      <w:r>
+        <w:tab/>
+      </w:r>
+      <w:r>
+        <w:tab/>
+      </w:r>
+      <w:r>
+        <w:tab/>
+        <w:t>return false;</w:t>
+      </w:r>
+    </w:p>
+    <w:p>
+      <w:r>
+        <w:tab/>
+      </w:r>
+      <w:r>
+        <w:tab/>
+        <w:t>}</w:t>
+      </w:r>
+    </w:p>
+    <w:p>
+      <w:r>
+        <w:tab/>
+      </w:r>
+      <w:r>
+        <w:tab/>
+        <w:t>Node&lt;Integer&gt; slow = head;</w:t>
+      </w:r>
+    </w:p>
+    <w:p>
+      <w:r>
+        <w:tab/>
+      </w:r>
+      <w:r>
+        <w:tab/>
+        <w:t>Node&lt;Integer&gt; fast = head.getNext();</w:t>
+      </w:r>
+    </w:p>
+    <w:p>
+      <w:r>
+        <w:tab/>
+      </w:r>
+      <w:r>
+        <w:tab/>
+        <w:t>while (fast != null &amp;&amp; fast.getNext() != null) {</w:t>
+      </w:r>
+    </w:p>
+    <w:p>
+      <w:r>
+        <w:tab/>
+      </w:r>
+      <w:r>
+        <w:tab/>
+      </w:r>
+      <w:r>
+        <w:tab/>
+        <w:t>if (slow == fast) {</w:t>
+      </w:r>
+    </w:p>
+    <w:p>
+      <w:r>
+        <w:tab/>
+      </w:r>
+      <w:r>
+        <w:tab/>
+      </w:r>
+      <w:r>
+        <w:tab/>
+      </w:r>
+      <w:r>
+        <w:tab/>
+        <w:t>return true;</w:t>
+      </w:r>
+    </w:p>
+    <w:p>
+      <w:r>
+        <w:tab/>
+      </w:r>
+      <w:r>
+        <w:tab/>
+      </w:r>
+      <w:r>
+        <w:tab/>
+        <w:t>}</w:t>
+      </w:r>
+    </w:p>
+    <w:p>
+      <w:r>
+        <w:tab/>
+      </w:r>
+      <w:r>
+        <w:tab/>
+      </w:r>
+      <w:r>
+        <w:tab/>
+        <w:t>slow = slow.getNext();</w:t>
+      </w:r>
+    </w:p>
+    <w:p>
+      <w:r>
+        <w:tab/>
+      </w:r>
+      <w:r>
+        <w:tab/>
+      </w:r>
+      <w:r>
+        <w:tab/>
+        <w:t>fast = fast.getNext().getNext();</w:t>
+      </w:r>
+    </w:p>
+    <w:p>
+      <w:r>
+        <w:tab/>
+      </w:r>
+      <w:r>
+        <w:tab/>
+        <w:t>}</w:t>
+      </w:r>
+    </w:p>
+    <w:p>
+      <w:r>
+        <w:tab/>
+      </w:r>
+      <w:r>
+        <w:tab/>
+        <w:t>return false;</w:t>
+      </w:r>
+    </w:p>
+    <w:p>
+      <w:r>
+        <w:tab/>
+        <w:t>}</w:t>
+      </w:r>
+    </w:p>
+    <w:p>
+      <w:pPr>
+        <w:pStyle w:val="Heading3"/>
+      </w:pPr>
+      <w:r>
+        <w:t xml:space="preserve">Time and space </w:t>
+      </w:r>
+      <w:r>
+        <w:t>complexity</w:t>
+      </w:r>
+      <w:r>
+        <w:t xml:space="preserve"> </w:t>
+      </w:r>
+    </w:p>
+    <w:p>
+      <w:r>
+        <w:t>Time - o(n)</w:t>
       </w:r>
     </w:p>
     <w:p>
@@ -12408,6 +13099,7 @@
     </w:p>
     <w:p>
       <w:r>
+        <w:lastRenderedPageBreak/>
         <w:t xml:space="preserve">E.g. 2. </w:t>
       </w:r>
       <w:r>
@@ -12502,7 +13194,7 @@
         <w:pStyle w:val="ListParagraph"/>
         <w:numPr>
           <w:ilvl w:val="0"/>
-          <w:numId w:val="6"/>
+          <w:numId w:val="14"/>
         </w:numPr>
       </w:pPr>
       <w:r>
@@ -12517,7 +13209,7 @@
         <w:pStyle w:val="ListParagraph"/>
         <w:numPr>
           <w:ilvl w:val="0"/>
-          <w:numId w:val="6"/>
+          <w:numId w:val="14"/>
         </w:numPr>
       </w:pPr>
       <w:r>
@@ -12811,6 +13503,7 @@
     </w:p>
     <w:p>
       <w:r>
+        <w:lastRenderedPageBreak/>
         <w:t>2. prev will point to previous node after which element will be needed to insert</w:t>
       </w:r>
     </w:p>
@@ -12821,7 +13514,6 @@
     </w:p>
     <w:p>
       <w:r>
-        <w:lastRenderedPageBreak/>
         <w:t xml:space="preserve">Steps - </w:t>
       </w:r>
     </w:p>
@@ -13117,7 +13809,6 @@
       </w:pPr>
       <w:bookmarkStart w:id="89" w:name="_Toc34234385"/>
       <w:r>
-        <w:lastRenderedPageBreak/>
         <w:t xml:space="preserve">Time and space </w:t>
       </w:r>
       <w:r>
@@ -13144,7 +13835,7 @@
         <w:pStyle w:val="Heading2"/>
         <w:numPr>
           <w:ilvl w:val="0"/>
-          <w:numId w:val="6"/>
+          <w:numId w:val="14"/>
         </w:numPr>
       </w:pPr>
       <w:bookmarkStart w:id="90" w:name="_Toc34234386"/>
@@ -13362,7 +14053,7 @@
         <w:pStyle w:val="Heading2"/>
         <w:numPr>
           <w:ilvl w:val="0"/>
-          <w:numId w:val="6"/>
+          <w:numId w:val="14"/>
         </w:numPr>
       </w:pPr>
       <w:bookmarkStart w:id="96" w:name="_Toc34234392"/>
@@ -13456,6 +14147,7 @@
         </w:numPr>
       </w:pPr>
       <w:r>
+        <w:lastRenderedPageBreak/>
         <w:t>For swapping we will swap content of the data not the node itself.</w:t>
       </w:r>
     </w:p>
@@ -13464,7 +14156,6 @@
         <w:ind w:firstLine="360"/>
       </w:pPr>
       <w:r>
-        <w:lastRenderedPageBreak/>
         <w:t>3</w:t>
       </w:r>
       <w:r>
@@ -13731,7 +14422,7 @@
         <w:pStyle w:val="Heading2"/>
         <w:numPr>
           <w:ilvl w:val="0"/>
-          <w:numId w:val="6"/>
+          <w:numId w:val="14"/>
         </w:numPr>
       </w:pPr>
       <w:bookmarkStart w:id="102" w:name="_Toc34234398"/>
@@ -13799,6 +14490,7 @@
     </w:p>
     <w:p>
       <w:r>
+        <w:lastRenderedPageBreak/>
         <w:t>S</w:t>
       </w:r>
       <w:r>
@@ -13807,7 +14499,6 @@
     </w:p>
     <w:p>
       <w:r>
-        <w:lastRenderedPageBreak/>
         <w:t>F</w:t>
       </w:r>
       <w:r>
@@ -14040,7 +14731,7 @@
         <w:pStyle w:val="Heading2"/>
         <w:numPr>
           <w:ilvl w:val="0"/>
-          <w:numId w:val="6"/>
+          <w:numId w:val="14"/>
         </w:numPr>
       </w:pPr>
       <w:bookmarkStart w:id="108" w:name="_Toc34234404"/>
@@ -14164,6 +14855,7 @@
     </w:p>
     <w:p>
       <w:r>
+        <w:lastRenderedPageBreak/>
         <w:tab/>
       </w:r>
       <w:r>
@@ -14173,7 +14865,6 @@
     </w:p>
     <w:p>
       <w:r>
-        <w:lastRenderedPageBreak/>
         <w:tab/>
       </w:r>
       <w:r>
@@ -14382,7 +15073,7 @@
         <w:pStyle w:val="Heading2"/>
         <w:numPr>
           <w:ilvl w:val="0"/>
-          <w:numId w:val="6"/>
+          <w:numId w:val="14"/>
         </w:numPr>
       </w:pPr>
       <w:bookmarkStart w:id="114" w:name="_Toc34234410"/>
@@ -14508,7 +15199,7 @@
                     </pic:cNvPicPr>
                   </pic:nvPicPr>
                   <pic:blipFill>
-                    <a:blip r:embed="rId8">
+                    <a:blip r:embed="rId9">
                       <a:extLst>
                         <a:ext uri="{28A0092B-C50C-407E-A947-70E740481C1C}">
                           <a14:useLocalDpi xmlns:a14="http://schemas.microsoft.com/office/drawing/2010/main" val="0"/>
@@ -14922,6 +15613,759 @@
     <w:p/>
     <w:p>
       <w:pPr>
+        <w:pStyle w:val="Heading2"/>
+        <w:ind w:left="360"/>
+      </w:pPr>
+      <w:r>
+        <w:t>13.</w:t>
+      </w:r>
+      <w:r>
+        <w:t xml:space="preserve"> </w:t>
+      </w:r>
+      <w:r>
+        <w:t xml:space="preserve">Merge Sort in </w:t>
+      </w:r>
+      <w:r>
+        <w:t>linked list</w:t>
+      </w:r>
+    </w:p>
+    <w:p>
+      <w:r>
+        <w:t xml:space="preserve">Merge sort has best and worst case both as nlogn. it takes </w:t>
+      </w:r>
+      <w:r>
+        <w:t>constant</w:t>
+      </w:r>
+      <w:r>
+        <w:t xml:space="preserve"> </w:t>
+      </w:r>
+      <w:r>
+        <w:t>space O(1) in linked list.</w:t>
+      </w:r>
+    </w:p>
+    <w:p>
+      <w:pPr>
+        <w:pStyle w:val="Heading3"/>
+      </w:pPr>
+      <w:r>
+        <w:t>Problem</w:t>
+      </w:r>
+    </w:p>
+    <w:p>
+      <w:r>
+        <w:t xml:space="preserve">Apply merge sort algorithm to sort the </w:t>
+      </w:r>
+      <w:r>
+        <w:t>single linked list</w:t>
+      </w:r>
+      <w:r>
+        <w:t>.</w:t>
+      </w:r>
+    </w:p>
+    <w:p>
+      <w:pPr>
+        <w:pStyle w:val="Heading3"/>
+      </w:pPr>
+      <w:r>
+        <w:lastRenderedPageBreak/>
+        <w:t xml:space="preserve">Reference </w:t>
+      </w:r>
+    </w:p>
+    <w:p>
+      <w:r>
+        <w:t>ARRAY,</w:t>
+      </w:r>
+      <w:r>
+        <w:t xml:space="preserve"> </w:t>
+      </w:r>
+      <w:r>
+        <w:t>LEETCODE</w:t>
+      </w:r>
+    </w:p>
+    <w:p>
+      <w:pPr>
+        <w:pStyle w:val="Heading3"/>
+      </w:pPr>
+      <w:r>
+        <w:t>Approach</w:t>
+      </w:r>
+    </w:p>
+    <w:p>
+      <w:pPr>
+        <w:pStyle w:val="ListParagraph"/>
+        <w:numPr>
+          <w:ilvl w:val="0"/>
+          <w:numId w:val="12"/>
+        </w:numPr>
+      </w:pPr>
+      <w:r>
+        <w:t>divide and conquer strategy</w:t>
+      </w:r>
+    </w:p>
+    <w:p>
+      <w:pPr>
+        <w:pStyle w:val="ListParagraph"/>
+        <w:numPr>
+          <w:ilvl w:val="0"/>
+          <w:numId w:val="12"/>
+        </w:numPr>
+      </w:pPr>
+      <w:r>
+        <w:t>It divides input array in two halves, calls itself for the two halves and then merges the two sorted halves. The merge() function is used for merging two halves</w:t>
+      </w:r>
+      <w:r>
+        <w:t>.</w:t>
+      </w:r>
+    </w:p>
+    <w:p>
+      <w:pPr>
+        <w:pStyle w:val="ListParagraph"/>
+        <w:numPr>
+          <w:ilvl w:val="0"/>
+          <w:numId w:val="12"/>
+        </w:numPr>
+      </w:pPr>
+      <w:r>
+        <w:t xml:space="preserve">So, basically we will find middle element of the list and </w:t>
+      </w:r>
+      <w:r>
+        <w:t>detach</w:t>
+      </w:r>
+      <w:r>
+        <w:t xml:space="preserve"> middle.next</w:t>
+      </w:r>
+    </w:p>
+    <w:p>
+      <w:pPr>
+        <w:pStyle w:val="ListParagraph"/>
+      </w:pPr>
+      <w:r>
+        <w:t>So, first half h</w:t>
+      </w:r>
+      <w:r>
+        <w:t xml:space="preserve">ead will have data till middle </w:t>
+      </w:r>
+      <w:r>
+        <w:t>and middleNext element will be the starting point of second list.</w:t>
+      </w:r>
+    </w:p>
+    <w:p>
+      <w:pPr>
+        <w:pStyle w:val="ListParagraph"/>
+      </w:pPr>
+      <w:r>
+        <w:t xml:space="preserve">And then we merge them </w:t>
+      </w:r>
+      <w:r>
+        <w:t>together (</w:t>
+      </w:r>
+      <w:r>
+        <w:t>for merging we can use both iterative solution as well as recursive solution)</w:t>
+      </w:r>
+    </w:p>
+    <w:p>
+      <w:pPr>
+        <w:pStyle w:val="Heading3"/>
+      </w:pPr>
+      <w:r>
+        <w:t>Solution</w:t>
+      </w:r>
+    </w:p>
+    <w:p>
+      <w:r>
+        <w:t xml:space="preserve">       </w:t>
+      </w:r>
+      <w:r>
+        <w:tab/>
+        <w:t>public static Node&lt;Integer&gt; mergeSort(Node&lt;Integer&gt; head) {</w:t>
+      </w:r>
+    </w:p>
+    <w:p>
+      <w:r>
+        <w:tab/>
+      </w:r>
+      <w:r>
+        <w:tab/>
+        <w:t>if (head == null || head.getNext() == null) {</w:t>
+      </w:r>
+    </w:p>
+    <w:p>
+      <w:r>
+        <w:tab/>
+      </w:r>
+      <w:r>
+        <w:tab/>
+      </w:r>
+      <w:r>
+        <w:tab/>
+        <w:t>return head;</w:t>
+      </w:r>
+    </w:p>
+    <w:p>
+      <w:r>
+        <w:tab/>
+      </w:r>
+      <w:r>
+        <w:tab/>
+        <w:t>}</w:t>
+      </w:r>
+    </w:p>
+    <w:p>
+      <w:r>
+        <w:tab/>
+      </w:r>
+      <w:r>
+        <w:tab/>
+        <w:t>//find middle element</w:t>
+      </w:r>
+    </w:p>
+    <w:p>
+      <w:r>
+        <w:tab/>
+      </w:r>
+      <w:r>
+        <w:tab/>
+        <w:t>Node&lt;Integer&gt; middle = findMiddleOfLinkedList(head);</w:t>
+      </w:r>
+    </w:p>
+    <w:p>
+      <w:r>
+        <w:tab/>
+      </w:r>
+      <w:r>
+        <w:tab/>
+        <w:t>//point middleNext to the start of second half of list</w:t>
+      </w:r>
+    </w:p>
+    <w:p>
+      <w:r>
+        <w:tab/>
+      </w:r>
+      <w:r>
+        <w:tab/>
+        <w:t>Node&lt;Integer&gt; middleNext = middle.getNext();</w:t>
+      </w:r>
+    </w:p>
+    <w:p>
+      <w:r>
+        <w:tab/>
+      </w:r>
+      <w:r>
+        <w:tab/>
+        <w:t>//set end of first half to null. (for clear separation of two list)</w:t>
+      </w:r>
+    </w:p>
+    <w:p>
+      <w:r>
+        <w:tab/>
+      </w:r>
+      <w:r>
+        <w:tab/>
+        <w:t>middle.setNext(null);</w:t>
+      </w:r>
+    </w:p>
+    <w:p>
+      <w:r>
+        <w:tab/>
+      </w:r>
+      <w:r>
+        <w:tab/>
+        <w:t>//now call merge sort for first half</w:t>
+      </w:r>
+    </w:p>
+    <w:p>
+      <w:r>
+        <w:tab/>
+      </w:r>
+      <w:r>
+        <w:tab/>
+        <w:t>Node&lt;Integer&gt; left = mergeSort(head);</w:t>
+      </w:r>
+    </w:p>
+    <w:p>
+      <w:r>
+        <w:tab/>
+      </w:r>
+      <w:r>
+        <w:tab/>
+        <w:t>//call merge sort for second half</w:t>
+      </w:r>
+    </w:p>
+    <w:p>
+      <w:r>
+        <w:tab/>
+      </w:r>
+      <w:r>
+        <w:tab/>
+        <w:t>Node&lt;Integer&gt; right = mergeSort(middleNext);</w:t>
+      </w:r>
+    </w:p>
+    <w:p>
+      <w:r>
+        <w:tab/>
+      </w:r>
+      <w:r>
+        <w:tab/>
+        <w:t>// merge sorted list</w:t>
+      </w:r>
+    </w:p>
+    <w:p>
+      <w:r>
+        <w:tab/>
+      </w:r>
+      <w:r>
+        <w:tab/>
+        <w:t>return</w:t>
+      </w:r>
+      <w:r>
+        <w:t xml:space="preserve"> mergeSortedLists(left, right);</w:t>
+      </w:r>
+    </w:p>
+    <w:p>
+      <w:pPr>
+        <w:ind w:firstLine="720"/>
+      </w:pPr>
+      <w:r>
+        <w:t>}</w:t>
+      </w:r>
+    </w:p>
+    <w:p>
+      <w:pPr>
+        <w:ind w:firstLine="720"/>
+      </w:pPr>
+      <w:r>
+        <w:t>private static Node&lt;Integer&gt; mergeSortedLists(Node&lt;Integer&gt; first, Node&lt;Integer&gt; second) {</w:t>
+      </w:r>
+    </w:p>
+    <w:p>
+      <w:r>
+        <w:tab/>
+      </w:r>
+      <w:r>
+        <w:tab/>
+        <w:t>Node&lt;Integer&gt; dummy = new Node&lt;&gt;(Integer.MAX_VALUE);</w:t>
+      </w:r>
+    </w:p>
+    <w:p>
+      <w:r>
+        <w:tab/>
+      </w:r>
+      <w:r>
+        <w:tab/>
+        <w:t>Node&lt;Integer&gt; head=dummy;</w:t>
+      </w:r>
+    </w:p>
+    <w:p>
+      <w:r>
+        <w:tab/>
+      </w:r>
+      <w:r>
+        <w:tab/>
+        <w:t>while (first != null &amp;&amp; second != null) {</w:t>
+      </w:r>
+    </w:p>
+    <w:p>
+      <w:r>
+        <w:tab/>
+      </w:r>
+      <w:r>
+        <w:tab/>
+      </w:r>
+      <w:r>
+        <w:tab/>
+        <w:t>if (first.getData() &lt;= second.getData()) {</w:t>
+      </w:r>
+    </w:p>
+    <w:p>
+      <w:r>
+        <w:tab/>
+      </w:r>
+      <w:r>
+        <w:tab/>
+      </w:r>
+      <w:r>
+        <w:tab/>
+      </w:r>
+      <w:r>
+        <w:tab/>
+        <w:t>dummy.setNext(first);</w:t>
+      </w:r>
+    </w:p>
+    <w:p>
+      <w:r>
+        <w:tab/>
+      </w:r>
+      <w:r>
+        <w:tab/>
+      </w:r>
+      <w:r>
+        <w:tab/>
+      </w:r>
+      <w:r>
+        <w:tab/>
+        <w:t>first = first.getNext();</w:t>
+      </w:r>
+    </w:p>
+    <w:p>
+      <w:r>
+        <w:tab/>
+      </w:r>
+      <w:r>
+        <w:tab/>
+      </w:r>
+      <w:r>
+        <w:tab/>
+        <w:t>} else {</w:t>
+      </w:r>
+    </w:p>
+    <w:p>
+      <w:r>
+        <w:lastRenderedPageBreak/>
+        <w:tab/>
+      </w:r>
+      <w:r>
+        <w:tab/>
+      </w:r>
+      <w:r>
+        <w:tab/>
+      </w:r>
+      <w:r>
+        <w:tab/>
+        <w:t>dummy.setNext(second);</w:t>
+      </w:r>
+    </w:p>
+    <w:p>
+      <w:r>
+        <w:tab/>
+      </w:r>
+      <w:r>
+        <w:tab/>
+      </w:r>
+      <w:r>
+        <w:tab/>
+      </w:r>
+      <w:r>
+        <w:tab/>
+        <w:t>second = second.getNext();</w:t>
+      </w:r>
+    </w:p>
+    <w:p>
+      <w:r>
+        <w:tab/>
+      </w:r>
+      <w:r>
+        <w:tab/>
+      </w:r>
+      <w:r>
+        <w:tab/>
+        <w:t>}</w:t>
+      </w:r>
+    </w:p>
+    <w:p>
+      <w:r>
+        <w:tab/>
+      </w:r>
+      <w:r>
+        <w:tab/>
+      </w:r>
+      <w:r>
+        <w:tab/>
+        <w:t>dummy = dummy.getNext();</w:t>
+      </w:r>
+    </w:p>
+    <w:p>
+      <w:r>
+        <w:tab/>
+      </w:r>
+      <w:r>
+        <w:tab/>
+        <w:t>}</w:t>
+      </w:r>
+    </w:p>
+    <w:p>
+      <w:r>
+        <w:tab/>
+      </w:r>
+      <w:r>
+        <w:tab/>
+      </w:r>
+    </w:p>
+    <w:p>
+      <w:r>
+        <w:tab/>
+      </w:r>
+      <w:r>
+        <w:tab/>
+        <w:t>while (first != null) {</w:t>
+      </w:r>
+    </w:p>
+    <w:p>
+      <w:r>
+        <w:tab/>
+      </w:r>
+      <w:r>
+        <w:tab/>
+      </w:r>
+      <w:r>
+        <w:tab/>
+        <w:t>dummy.setNext(first);</w:t>
+      </w:r>
+    </w:p>
+    <w:p>
+      <w:r>
+        <w:tab/>
+      </w:r>
+      <w:r>
+        <w:tab/>
+      </w:r>
+      <w:r>
+        <w:tab/>
+        <w:t>first = first.getNext();</w:t>
+      </w:r>
+    </w:p>
+    <w:p>
+      <w:r>
+        <w:tab/>
+      </w:r>
+      <w:r>
+        <w:tab/>
+      </w:r>
+      <w:r>
+        <w:tab/>
+        <w:t>dummy = dummy.getNext();</w:t>
+      </w:r>
+    </w:p>
+    <w:p>
+      <w:r>
+        <w:tab/>
+      </w:r>
+      <w:r>
+        <w:tab/>
+        <w:t>}</w:t>
+      </w:r>
+    </w:p>
+    <w:p>
+      <w:r>
+        <w:tab/>
+      </w:r>
+      <w:r>
+        <w:tab/>
+      </w:r>
+    </w:p>
+    <w:p>
+      <w:r>
+        <w:tab/>
+      </w:r>
+      <w:r>
+        <w:tab/>
+        <w:t>while (second != null) {</w:t>
+      </w:r>
+    </w:p>
+    <w:p>
+      <w:r>
+        <w:tab/>
+      </w:r>
+      <w:r>
+        <w:tab/>
+      </w:r>
+      <w:r>
+        <w:tab/>
+        <w:t>dummy.setNext(second);</w:t>
+      </w:r>
+    </w:p>
+    <w:p>
+      <w:r>
+        <w:tab/>
+      </w:r>
+      <w:r>
+        <w:tab/>
+      </w:r>
+      <w:r>
+        <w:tab/>
+        <w:t>second = second.getNext();</w:t>
+      </w:r>
+    </w:p>
+    <w:p>
+      <w:r>
+        <w:tab/>
+      </w:r>
+      <w:r>
+        <w:tab/>
+      </w:r>
+      <w:r>
+        <w:tab/>
+        <w:t>dummy = dummy.getNext();</w:t>
+      </w:r>
+    </w:p>
+    <w:p>
+      <w:r>
+        <w:tab/>
+      </w:r>
+      <w:r>
+        <w:tab/>
+        <w:t>}</w:t>
+      </w:r>
+    </w:p>
+    <w:p>
+      <w:r>
+        <w:tab/>
+      </w:r>
+      <w:r>
+        <w:tab/>
+        <w:t>return head.getNext();</w:t>
+      </w:r>
+    </w:p>
+    <w:p>
+      <w:r>
+        <w:tab/>
+        <w:t>}</w:t>
+      </w:r>
+    </w:p>
+    <w:p>
+      <w:r>
+        <w:tab/>
+        <w:t>public static Node&lt;Integer&gt; findMiddleOfLinkedList(Node&lt;Integer&gt; head) {</w:t>
+      </w:r>
+    </w:p>
+    <w:p>
+      <w:r>
+        <w:tab/>
+      </w:r>
+      <w:r>
+        <w:tab/>
+        <w:t>if (head == null) {</w:t>
+      </w:r>
+    </w:p>
+    <w:p>
+      <w:r>
+        <w:tab/>
+      </w:r>
+      <w:r>
+        <w:tab/>
+      </w:r>
+      <w:r>
+        <w:tab/>
+        <w:t>return head;</w:t>
+      </w:r>
+    </w:p>
+    <w:p>
+      <w:r>
+        <w:tab/>
+      </w:r>
+      <w:r>
+        <w:tab/>
+        <w:t>}</w:t>
+      </w:r>
+    </w:p>
+    <w:p>
+      <w:r>
+        <w:tab/>
+      </w:r>
+      <w:r>
+        <w:tab/>
+        <w:t>Node&lt;Integer&gt; fast = head;</w:t>
+      </w:r>
+    </w:p>
+    <w:p>
+      <w:r>
+        <w:tab/>
+      </w:r>
+      <w:r>
+        <w:tab/>
+        <w:t>Node&lt;Integer&gt; slow = head;</w:t>
+      </w:r>
+    </w:p>
+    <w:p>
+      <w:r>
+        <w:tab/>
+      </w:r>
+      <w:r>
+        <w:tab/>
+        <w:t>while (fast.getNext() != null &amp;&amp; fast.getNext().getNext() != null) {</w:t>
+      </w:r>
+    </w:p>
+    <w:p>
+      <w:r>
+        <w:tab/>
+      </w:r>
+      <w:r>
+        <w:tab/>
+      </w:r>
+      <w:r>
+        <w:tab/>
+        <w:t>slow = slow.getNext();</w:t>
+      </w:r>
+    </w:p>
+    <w:p>
+      <w:r>
+        <w:tab/>
+      </w:r>
+      <w:r>
+        <w:tab/>
+      </w:r>
+      <w:r>
+        <w:tab/>
+        <w:t>fast = fast.getNext().getNext();</w:t>
+      </w:r>
+    </w:p>
+    <w:p>
+      <w:r>
+        <w:tab/>
+      </w:r>
+      <w:r>
+        <w:tab/>
+        <w:t>}</w:t>
+      </w:r>
+    </w:p>
+    <w:p>
+      <w:r>
+        <w:tab/>
+      </w:r>
+      <w:r>
+        <w:tab/>
+        <w:t>return slow;</w:t>
+      </w:r>
+    </w:p>
+    <w:p>
+      <w:r>
+        <w:tab/>
+        <w:t>}</w:t>
+      </w:r>
+    </w:p>
+    <w:p>
+      <w:pPr>
+        <w:pStyle w:val="Heading3"/>
+      </w:pPr>
+      <w:r>
+        <w:lastRenderedPageBreak/>
+        <w:t>Time and space complexity</w:t>
+      </w:r>
+    </w:p>
+    <w:p>
+      <w:pPr>
+        <w:ind w:firstLine="720"/>
+      </w:pPr>
+      <w:r>
+        <w:t>Time - O(nlogn)</w:t>
+      </w:r>
+      <w:r>
+        <w:tab/>
+      </w:r>
+    </w:p>
+    <w:p>
+      <w:pPr>
+        <w:ind w:firstLine="720"/>
+      </w:pPr>
+      <w:r>
+        <w:t>Space – O(1</w:t>
+      </w:r>
+      <w:r>
+        <w:t>)</w:t>
+      </w:r>
+    </w:p>
+    <w:p/>
+    <w:p>
+      <w:pPr>
         <w:pStyle w:val="Heading1"/>
       </w:pPr>
       <w:bookmarkStart w:id="120" w:name="_Toc34234416"/>
@@ -14984,231 +16428,231 @@
     </w:p>
     <w:p>
       <w:r>
+        <w:t>Example:</w:t>
+      </w:r>
+    </w:p>
+    <w:p>
+      <w:r>
+        <w:t>Input: [-2,1,-3,4,-1,2,1,-5,4],</w:t>
+      </w:r>
+    </w:p>
+    <w:p>
+      <w:r>
+        <w:t>Output: 6</w:t>
+      </w:r>
+    </w:p>
+    <w:p>
+      <w:r>
+        <w:t>Explanation: [4,-1,2,1] has the largest sum = 6.</w:t>
+      </w:r>
+    </w:p>
+    <w:p>
+      <w:pPr>
+        <w:pStyle w:val="Heading3"/>
+      </w:pPr>
+      <w:bookmarkStart w:id="123" w:name="_Toc34234419"/>
+      <w:r>
+        <w:t>Reference</w:t>
+      </w:r>
+      <w:bookmarkEnd w:id="123"/>
+      <w:r>
+        <w:t xml:space="preserve"> </w:t>
+      </w:r>
+    </w:p>
+    <w:p>
+      <w:r>
+        <w:t>LEETCODE,</w:t>
+      </w:r>
+      <w:r>
+        <w:t xml:space="preserve"> </w:t>
+      </w:r>
+      <w:r>
+        <w:t>UDEMY, DP</w:t>
+      </w:r>
+    </w:p>
+    <w:p>
+      <w:pPr>
+        <w:pStyle w:val="Heading3"/>
+      </w:pPr>
+      <w:bookmarkStart w:id="124" w:name="_Toc34234420"/>
+      <w:r>
+        <w:t>Approach</w:t>
+      </w:r>
+      <w:bookmarkEnd w:id="124"/>
+    </w:p>
+    <w:p>
+      <w:r>
+        <w:t>*T</w:t>
+      </w:r>
+      <w:r>
+        <w:t>ake global_max which hold the max overall</w:t>
+      </w:r>
+    </w:p>
+    <w:p>
+      <w:r>
+        <w:t xml:space="preserve">* </w:t>
+      </w:r>
+      <w:r>
+        <w:t>A</w:t>
+      </w:r>
+      <w:r>
+        <w:t>nd curr_max will hold the max till curr iteration.</w:t>
+      </w:r>
+    </w:p>
+    <w:p>
+      <w:r>
+        <w:t xml:space="preserve">* </w:t>
+      </w:r>
+      <w:r>
+        <w:t>W</w:t>
+      </w:r>
+      <w:r>
+        <w:t>e will update curr_max by this - store max of  (current element, curr_max+current element)</w:t>
+      </w:r>
+    </w:p>
+    <w:p>
+      <w:r>
+        <w:t>* By this we make sure that either current is taken or previous one is included in contiguous space.</w:t>
+      </w:r>
+    </w:p>
+    <w:p>
+      <w:pPr>
+        <w:pStyle w:val="Heading3"/>
+      </w:pPr>
+      <w:bookmarkStart w:id="125" w:name="_Toc34234421"/>
+      <w:r>
+        <w:t>Solution</w:t>
+      </w:r>
+      <w:bookmarkEnd w:id="125"/>
+      <w:r>
+        <w:t xml:space="preserve"> </w:t>
+      </w:r>
+    </w:p>
+    <w:p>
+      <w:r>
+        <w:t xml:space="preserve">         public int maxSubArray(int[] nums) {</w:t>
+      </w:r>
+    </w:p>
+    <w:p>
+      <w:r>
+        <w:tab/>
+      </w:r>
+      <w:r>
+        <w:tab/>
+        <w:t>int curr_max = nums[0];</w:t>
+      </w:r>
+    </w:p>
+    <w:p>
+      <w:r>
+        <w:tab/>
+      </w:r>
+      <w:r>
+        <w:tab/>
+        <w:t>int global_max = nums[0];</w:t>
+      </w:r>
+    </w:p>
+    <w:p>
+      <w:r>
+        <w:tab/>
+      </w:r>
+      <w:r>
+        <w:tab/>
+        <w:t>for (int i = 1; i &lt; nums.length; i++) {</w:t>
+      </w:r>
+    </w:p>
+    <w:p>
+      <w:r>
+        <w:tab/>
+      </w:r>
+      <w:r>
+        <w:tab/>
+      </w:r>
+      <w:r>
+        <w:tab/>
+        <w:t>curr_max = MathUtil.max(nums[i], nums[i] + curr_max);</w:t>
+      </w:r>
+    </w:p>
+    <w:p>
+      <w:r>
+        <w:tab/>
+      </w:r>
+      <w:r>
+        <w:tab/>
+      </w:r>
+      <w:r>
+        <w:tab/>
+        <w:t>if (curr_max &gt; global_max) {</w:t>
+      </w:r>
+    </w:p>
+    <w:p>
+      <w:r>
+        <w:tab/>
+      </w:r>
+      <w:r>
+        <w:tab/>
+      </w:r>
+      <w:r>
+        <w:tab/>
+      </w:r>
+      <w:r>
+        <w:tab/>
+        <w:t>global_max = curr_max;</w:t>
+      </w:r>
+    </w:p>
+    <w:p>
+      <w:r>
+        <w:tab/>
+      </w:r>
+      <w:r>
+        <w:tab/>
+      </w:r>
+      <w:r>
+        <w:tab/>
+        <w:t>}</w:t>
+      </w:r>
+    </w:p>
+    <w:p>
+      <w:r>
+        <w:tab/>
+      </w:r>
+      <w:r>
+        <w:tab/>
+        <w:t>}</w:t>
+      </w:r>
+    </w:p>
+    <w:p>
+      <w:r>
+        <w:tab/>
+      </w:r>
+      <w:r>
+        <w:tab/>
+        <w:t>return curr_max;</w:t>
+      </w:r>
+    </w:p>
+    <w:p>
+      <w:r>
+        <w:tab/>
+        <w:t>}</w:t>
+      </w:r>
+    </w:p>
+    <w:p>
+      <w:pPr>
+        <w:pStyle w:val="Heading3"/>
+      </w:pPr>
+      <w:bookmarkStart w:id="126" w:name="_Toc34234422"/>
+      <w:r>
+        <w:t>Time and space complexity</w:t>
+      </w:r>
+      <w:bookmarkEnd w:id="126"/>
+    </w:p>
+    <w:p>
+      <w:r>
+        <w:t>O(n)</w:t>
+      </w:r>
+    </w:p>
+    <w:p>
+      <w:r>
         <w:lastRenderedPageBreak/>
-        <w:t>Example:</w:t>
-      </w:r>
-    </w:p>
-    <w:p>
-      <w:r>
-        <w:t>Input: [-2,1,-3,4,-1,2,1,-5,4],</w:t>
-      </w:r>
-    </w:p>
-    <w:p>
-      <w:r>
-        <w:t>Output: 6</w:t>
-      </w:r>
-    </w:p>
-    <w:p>
-      <w:r>
-        <w:t>Explanation: [4,-1,2,1] has the largest sum = 6.</w:t>
-      </w:r>
-    </w:p>
-    <w:p>
-      <w:pPr>
-        <w:pStyle w:val="Heading3"/>
-      </w:pPr>
-      <w:bookmarkStart w:id="123" w:name="_Toc34234419"/>
-      <w:r>
-        <w:t>Reference</w:t>
-      </w:r>
-      <w:bookmarkEnd w:id="123"/>
-      <w:r>
-        <w:t xml:space="preserve"> </w:t>
-      </w:r>
-    </w:p>
-    <w:p>
-      <w:r>
-        <w:t>LEETCODE,</w:t>
-      </w:r>
-      <w:r>
-        <w:t xml:space="preserve"> </w:t>
-      </w:r>
-      <w:r>
-        <w:t>UDEMY, DP</w:t>
-      </w:r>
-    </w:p>
-    <w:p>
-      <w:pPr>
-        <w:pStyle w:val="Heading3"/>
-      </w:pPr>
-      <w:bookmarkStart w:id="124" w:name="_Toc34234420"/>
-      <w:r>
-        <w:t>Approach</w:t>
-      </w:r>
-      <w:bookmarkEnd w:id="124"/>
-    </w:p>
-    <w:p>
-      <w:r>
-        <w:t>*T</w:t>
-      </w:r>
-      <w:r>
-        <w:t>ake global_max which hold the max overall</w:t>
-      </w:r>
-    </w:p>
-    <w:p>
-      <w:r>
-        <w:t xml:space="preserve">* </w:t>
-      </w:r>
-      <w:r>
-        <w:t>A</w:t>
-      </w:r>
-      <w:r>
-        <w:t>nd curr_max will hold the max till curr iteration.</w:t>
-      </w:r>
-    </w:p>
-    <w:p>
-      <w:r>
-        <w:t xml:space="preserve">* </w:t>
-      </w:r>
-      <w:r>
-        <w:t>W</w:t>
-      </w:r>
-      <w:r>
-        <w:t>e will update curr_max by this - store max of  (current element, curr_max+current element)</w:t>
-      </w:r>
-    </w:p>
-    <w:p>
-      <w:r>
-        <w:t>* By this we make sure that either current is taken or previous one is included in contiguous space.</w:t>
-      </w:r>
-    </w:p>
-    <w:p>
-      <w:pPr>
-        <w:pStyle w:val="Heading3"/>
-      </w:pPr>
-      <w:bookmarkStart w:id="125" w:name="_Toc34234421"/>
-      <w:r>
-        <w:t>Solution</w:t>
-      </w:r>
-      <w:bookmarkEnd w:id="125"/>
-      <w:r>
-        <w:t xml:space="preserve"> </w:t>
-      </w:r>
-    </w:p>
-    <w:p>
-      <w:r>
-        <w:t xml:space="preserve">         public int maxSubArray(int[] nums) {</w:t>
-      </w:r>
-    </w:p>
-    <w:p>
-      <w:r>
-        <w:tab/>
-      </w:r>
-      <w:r>
-        <w:tab/>
-        <w:t>int curr_max = nums[0];</w:t>
-      </w:r>
-    </w:p>
-    <w:p>
-      <w:r>
-        <w:tab/>
-      </w:r>
-      <w:r>
-        <w:tab/>
-        <w:t>int global_max = nums[0];</w:t>
-      </w:r>
-    </w:p>
-    <w:p>
-      <w:r>
-        <w:tab/>
-      </w:r>
-      <w:r>
-        <w:tab/>
-        <w:t>for (int i = 1; i &lt; nums.length; i++) {</w:t>
-      </w:r>
-    </w:p>
-    <w:p>
-      <w:r>
-        <w:tab/>
-      </w:r>
-      <w:r>
-        <w:tab/>
-      </w:r>
-      <w:r>
-        <w:tab/>
-        <w:t>curr_max = MathUtil.max(nums[i], nums[i] + curr_max);</w:t>
-      </w:r>
-    </w:p>
-    <w:p>
-      <w:r>
-        <w:tab/>
-      </w:r>
-      <w:r>
-        <w:tab/>
-      </w:r>
-      <w:r>
-        <w:tab/>
-        <w:t>if (curr_max &gt; global_max) {</w:t>
-      </w:r>
-    </w:p>
-    <w:p>
-      <w:r>
-        <w:tab/>
-      </w:r>
-      <w:r>
-        <w:tab/>
-      </w:r>
-      <w:r>
-        <w:tab/>
-      </w:r>
-      <w:r>
-        <w:tab/>
-        <w:t>global_max = curr_max;</w:t>
-      </w:r>
-    </w:p>
-    <w:p>
-      <w:r>
-        <w:tab/>
-      </w:r>
-      <w:r>
-        <w:tab/>
-      </w:r>
-      <w:r>
-        <w:tab/>
-        <w:t>}</w:t>
-      </w:r>
-    </w:p>
-    <w:p>
-      <w:r>
-        <w:tab/>
-      </w:r>
-      <w:r>
-        <w:tab/>
-        <w:t>}</w:t>
-      </w:r>
-    </w:p>
-    <w:p>
-      <w:r>
-        <w:tab/>
-      </w:r>
-      <w:r>
-        <w:tab/>
-        <w:t>return curr_max;</w:t>
-      </w:r>
-    </w:p>
-    <w:p>
-      <w:r>
-        <w:tab/>
-        <w:t>}</w:t>
-      </w:r>
-    </w:p>
-    <w:p>
-      <w:pPr>
-        <w:pStyle w:val="Heading3"/>
-      </w:pPr>
-      <w:bookmarkStart w:id="126" w:name="_Toc34234422"/>
-      <w:r>
-        <w:t>Time and space complexity</w:t>
-      </w:r>
-      <w:bookmarkEnd w:id="126"/>
-    </w:p>
-    <w:p>
-      <w:r>
-        <w:t>O(n)</w:t>
-      </w:r>
-    </w:p>
-    <w:p>
-      <w:r>
         <w:t>O(n)</w:t>
       </w:r>
     </w:p>
@@ -15744,7 +17188,7 @@
     </w:lvl>
   </w:abstractNum>
   <w:abstractNum w:abstractNumId="5" w15:restartNumberingAfterBreak="0">
-    <w:nsid w:val="43623DCF"/>
+    <w:nsid w:val="323C5DDA"/>
     <w:multiLevelType w:val="hybridMultilevel"/>
     <w:tmpl w:val="BDD65E9A"/>
     <w:lvl w:ilvl="0" w:tplc="0409000F">
@@ -15833,9 +17277,9 @@
     </w:lvl>
   </w:abstractNum>
   <w:abstractNum w:abstractNumId="6" w15:restartNumberingAfterBreak="0">
-    <w:nsid w:val="47677FDD"/>
+    <w:nsid w:val="43623DCF"/>
     <w:multiLevelType w:val="hybridMultilevel"/>
-    <w:tmpl w:val="B8029BBA"/>
+    <w:tmpl w:val="BDD65E9A"/>
     <w:lvl w:ilvl="0" w:tplc="0409000F">
       <w:start w:val="1"/>
       <w:numFmt w:val="decimal"/>
@@ -15922,9 +17366,9 @@
     </w:lvl>
   </w:abstractNum>
   <w:abstractNum w:abstractNumId="7" w15:restartNumberingAfterBreak="0">
-    <w:nsid w:val="53953E2C"/>
+    <w:nsid w:val="47677FDD"/>
     <w:multiLevelType w:val="hybridMultilevel"/>
-    <w:tmpl w:val="BDD65E9A"/>
+    <w:tmpl w:val="B8029BBA"/>
     <w:lvl w:ilvl="0" w:tplc="0409000F">
       <w:start w:val="1"/>
       <w:numFmt w:val="decimal"/>
@@ -16011,9 +17455,9 @@
     </w:lvl>
   </w:abstractNum>
   <w:abstractNum w:abstractNumId="8" w15:restartNumberingAfterBreak="0">
-    <w:nsid w:val="5AE55172"/>
+    <w:nsid w:val="53953E2C"/>
     <w:multiLevelType w:val="hybridMultilevel"/>
-    <w:tmpl w:val="272E5F9A"/>
+    <w:tmpl w:val="BDD65E9A"/>
     <w:lvl w:ilvl="0" w:tplc="0409000F">
       <w:start w:val="1"/>
       <w:numFmt w:val="decimal"/>
@@ -16100,6 +17544,95 @@
     </w:lvl>
   </w:abstractNum>
   <w:abstractNum w:abstractNumId="9" w15:restartNumberingAfterBreak="0">
+    <w:nsid w:val="5AE55172"/>
+    <w:multiLevelType w:val="hybridMultilevel"/>
+    <w:tmpl w:val="272E5F9A"/>
+    <w:lvl w:ilvl="0" w:tplc="0409000F">
+      <w:start w:val="1"/>
+      <w:numFmt w:val="decimal"/>
+      <w:lvlText w:val="%1."/>
+      <w:lvlJc w:val="left"/>
+      <w:pPr>
+        <w:ind w:left="720" w:hanging="360"/>
+      </w:pPr>
+      <w:rPr>
+        <w:rFonts w:hint="default"/>
+      </w:rPr>
+    </w:lvl>
+    <w:lvl w:ilvl="1" w:tplc="04090019" w:tentative="1">
+      <w:start w:val="1"/>
+      <w:numFmt w:val="lowerLetter"/>
+      <w:lvlText w:val="%2."/>
+      <w:lvlJc w:val="left"/>
+      <w:pPr>
+        <w:ind w:left="1440" w:hanging="360"/>
+      </w:pPr>
+    </w:lvl>
+    <w:lvl w:ilvl="2" w:tplc="0409001B" w:tentative="1">
+      <w:start w:val="1"/>
+      <w:numFmt w:val="lowerRoman"/>
+      <w:lvlText w:val="%3."/>
+      <w:lvlJc w:val="right"/>
+      <w:pPr>
+        <w:ind w:left="2160" w:hanging="180"/>
+      </w:pPr>
+    </w:lvl>
+    <w:lvl w:ilvl="3" w:tplc="0409000F" w:tentative="1">
+      <w:start w:val="1"/>
+      <w:numFmt w:val="decimal"/>
+      <w:lvlText w:val="%4."/>
+      <w:lvlJc w:val="left"/>
+      <w:pPr>
+        <w:ind w:left="2880" w:hanging="360"/>
+      </w:pPr>
+    </w:lvl>
+    <w:lvl w:ilvl="4" w:tplc="04090019" w:tentative="1">
+      <w:start w:val="1"/>
+      <w:numFmt w:val="lowerLetter"/>
+      <w:lvlText w:val="%5."/>
+      <w:lvlJc w:val="left"/>
+      <w:pPr>
+        <w:ind w:left="3600" w:hanging="360"/>
+      </w:pPr>
+    </w:lvl>
+    <w:lvl w:ilvl="5" w:tplc="0409001B" w:tentative="1">
+      <w:start w:val="1"/>
+      <w:numFmt w:val="lowerRoman"/>
+      <w:lvlText w:val="%6."/>
+      <w:lvlJc w:val="right"/>
+      <w:pPr>
+        <w:ind w:left="4320" w:hanging="180"/>
+      </w:pPr>
+    </w:lvl>
+    <w:lvl w:ilvl="6" w:tplc="0409000F" w:tentative="1">
+      <w:start w:val="1"/>
+      <w:numFmt w:val="decimal"/>
+      <w:lvlText w:val="%7."/>
+      <w:lvlJc w:val="left"/>
+      <w:pPr>
+        <w:ind w:left="5040" w:hanging="360"/>
+      </w:pPr>
+    </w:lvl>
+    <w:lvl w:ilvl="7" w:tplc="04090019" w:tentative="1">
+      <w:start w:val="1"/>
+      <w:numFmt w:val="lowerLetter"/>
+      <w:lvlText w:val="%8."/>
+      <w:lvlJc w:val="left"/>
+      <w:pPr>
+        <w:ind w:left="5760" w:hanging="360"/>
+      </w:pPr>
+    </w:lvl>
+    <w:lvl w:ilvl="8" w:tplc="0409001B" w:tentative="1">
+      <w:start w:val="1"/>
+      <w:numFmt w:val="lowerRoman"/>
+      <w:lvlText w:val="%9."/>
+      <w:lvlJc w:val="right"/>
+      <w:pPr>
+        <w:ind w:left="6480" w:hanging="180"/>
+      </w:pPr>
+    </w:lvl>
+  </w:abstractNum>
+  <w:abstractNum w:abstractNumId="10" w15:restartNumberingAfterBreak="0">
     <w:nsid w:val="66690F27"/>
     <w:multiLevelType w:val="hybridMultilevel"/>
     <w:tmpl w:val="93BE6A20"/>
@@ -16185,7 +17718,185 @@
       </w:pPr>
     </w:lvl>
   </w:abstractNum>
-  <w:abstractNum w:abstractNumId="10" w15:restartNumberingAfterBreak="0">
+  <w:abstractNum w:abstractNumId="11" w15:restartNumberingAfterBreak="0">
+    <w:nsid w:val="68E60FD5"/>
+    <w:multiLevelType w:val="hybridMultilevel"/>
+    <w:tmpl w:val="BDD65E9A"/>
+    <w:lvl w:ilvl="0" w:tplc="0409000F">
+      <w:start w:val="1"/>
+      <w:numFmt w:val="decimal"/>
+      <w:lvlText w:val="%1."/>
+      <w:lvlJc w:val="left"/>
+      <w:pPr>
+        <w:ind w:left="720" w:hanging="360"/>
+      </w:pPr>
+      <w:rPr>
+        <w:rFonts w:hint="default"/>
+      </w:rPr>
+    </w:lvl>
+    <w:lvl w:ilvl="1" w:tplc="04090019" w:tentative="1">
+      <w:start w:val="1"/>
+      <w:numFmt w:val="lowerLetter"/>
+      <w:lvlText w:val="%2."/>
+      <w:lvlJc w:val="left"/>
+      <w:pPr>
+        <w:ind w:left="1440" w:hanging="360"/>
+      </w:pPr>
+    </w:lvl>
+    <w:lvl w:ilvl="2" w:tplc="0409001B" w:tentative="1">
+      <w:start w:val="1"/>
+      <w:numFmt w:val="lowerRoman"/>
+      <w:lvlText w:val="%3."/>
+      <w:lvlJc w:val="right"/>
+      <w:pPr>
+        <w:ind w:left="2160" w:hanging="180"/>
+      </w:pPr>
+    </w:lvl>
+    <w:lvl w:ilvl="3" w:tplc="0409000F" w:tentative="1">
+      <w:start w:val="1"/>
+      <w:numFmt w:val="decimal"/>
+      <w:lvlText w:val="%4."/>
+      <w:lvlJc w:val="left"/>
+      <w:pPr>
+        <w:ind w:left="2880" w:hanging="360"/>
+      </w:pPr>
+    </w:lvl>
+    <w:lvl w:ilvl="4" w:tplc="04090019" w:tentative="1">
+      <w:start w:val="1"/>
+      <w:numFmt w:val="lowerLetter"/>
+      <w:lvlText w:val="%5."/>
+      <w:lvlJc w:val="left"/>
+      <w:pPr>
+        <w:ind w:left="3600" w:hanging="360"/>
+      </w:pPr>
+    </w:lvl>
+    <w:lvl w:ilvl="5" w:tplc="0409001B" w:tentative="1">
+      <w:start w:val="1"/>
+      <w:numFmt w:val="lowerRoman"/>
+      <w:lvlText w:val="%6."/>
+      <w:lvlJc w:val="right"/>
+      <w:pPr>
+        <w:ind w:left="4320" w:hanging="180"/>
+      </w:pPr>
+    </w:lvl>
+    <w:lvl w:ilvl="6" w:tplc="0409000F" w:tentative="1">
+      <w:start w:val="1"/>
+      <w:numFmt w:val="decimal"/>
+      <w:lvlText w:val="%7."/>
+      <w:lvlJc w:val="left"/>
+      <w:pPr>
+        <w:ind w:left="5040" w:hanging="360"/>
+      </w:pPr>
+    </w:lvl>
+    <w:lvl w:ilvl="7" w:tplc="04090019" w:tentative="1">
+      <w:start w:val="1"/>
+      <w:numFmt w:val="lowerLetter"/>
+      <w:lvlText w:val="%8."/>
+      <w:lvlJc w:val="left"/>
+      <w:pPr>
+        <w:ind w:left="5760" w:hanging="360"/>
+      </w:pPr>
+    </w:lvl>
+    <w:lvl w:ilvl="8" w:tplc="0409001B" w:tentative="1">
+      <w:start w:val="1"/>
+      <w:numFmt w:val="lowerRoman"/>
+      <w:lvlText w:val="%9."/>
+      <w:lvlJc w:val="right"/>
+      <w:pPr>
+        <w:ind w:left="6480" w:hanging="180"/>
+      </w:pPr>
+    </w:lvl>
+  </w:abstractNum>
+  <w:abstractNum w:abstractNumId="12" w15:restartNumberingAfterBreak="0">
+    <w:nsid w:val="6B527930"/>
+    <w:multiLevelType w:val="hybridMultilevel"/>
+    <w:tmpl w:val="FEBAE098"/>
+    <w:lvl w:ilvl="0" w:tplc="0409000F">
+      <w:start w:val="1"/>
+      <w:numFmt w:val="decimal"/>
+      <w:lvlText w:val="%1."/>
+      <w:lvlJc w:val="left"/>
+      <w:pPr>
+        <w:ind w:left="720" w:hanging="360"/>
+      </w:pPr>
+      <w:rPr>
+        <w:rFonts w:hint="default"/>
+      </w:rPr>
+    </w:lvl>
+    <w:lvl w:ilvl="1" w:tplc="04090019" w:tentative="1">
+      <w:start w:val="1"/>
+      <w:numFmt w:val="lowerLetter"/>
+      <w:lvlText w:val="%2."/>
+      <w:lvlJc w:val="left"/>
+      <w:pPr>
+        <w:ind w:left="1440" w:hanging="360"/>
+      </w:pPr>
+    </w:lvl>
+    <w:lvl w:ilvl="2" w:tplc="0409001B" w:tentative="1">
+      <w:start w:val="1"/>
+      <w:numFmt w:val="lowerRoman"/>
+      <w:lvlText w:val="%3."/>
+      <w:lvlJc w:val="right"/>
+      <w:pPr>
+        <w:ind w:left="2160" w:hanging="180"/>
+      </w:pPr>
+    </w:lvl>
+    <w:lvl w:ilvl="3" w:tplc="0409000F" w:tentative="1">
+      <w:start w:val="1"/>
+      <w:numFmt w:val="decimal"/>
+      <w:lvlText w:val="%4."/>
+      <w:lvlJc w:val="left"/>
+      <w:pPr>
+        <w:ind w:left="2880" w:hanging="360"/>
+      </w:pPr>
+    </w:lvl>
+    <w:lvl w:ilvl="4" w:tplc="04090019" w:tentative="1">
+      <w:start w:val="1"/>
+      <w:numFmt w:val="lowerLetter"/>
+      <w:lvlText w:val="%5."/>
+      <w:lvlJc w:val="left"/>
+      <w:pPr>
+        <w:ind w:left="3600" w:hanging="360"/>
+      </w:pPr>
+    </w:lvl>
+    <w:lvl w:ilvl="5" w:tplc="0409001B" w:tentative="1">
+      <w:start w:val="1"/>
+      <w:numFmt w:val="lowerRoman"/>
+      <w:lvlText w:val="%6."/>
+      <w:lvlJc w:val="right"/>
+      <w:pPr>
+        <w:ind w:left="4320" w:hanging="180"/>
+      </w:pPr>
+    </w:lvl>
+    <w:lvl w:ilvl="6" w:tplc="0409000F" w:tentative="1">
+      <w:start w:val="1"/>
+      <w:numFmt w:val="decimal"/>
+      <w:lvlText w:val="%7."/>
+      <w:lvlJc w:val="left"/>
+      <w:pPr>
+        <w:ind w:left="5040" w:hanging="360"/>
+      </w:pPr>
+    </w:lvl>
+    <w:lvl w:ilvl="7" w:tplc="04090019" w:tentative="1">
+      <w:start w:val="1"/>
+      <w:numFmt w:val="lowerLetter"/>
+      <w:lvlText w:val="%8."/>
+      <w:lvlJc w:val="left"/>
+      <w:pPr>
+        <w:ind w:left="5760" w:hanging="360"/>
+      </w:pPr>
+    </w:lvl>
+    <w:lvl w:ilvl="8" w:tplc="0409001B" w:tentative="1">
+      <w:start w:val="1"/>
+      <w:numFmt w:val="lowerRoman"/>
+      <w:lvlText w:val="%9."/>
+      <w:lvlJc w:val="right"/>
+      <w:pPr>
+        <w:ind w:left="6480" w:hanging="180"/>
+      </w:pPr>
+    </w:lvl>
+  </w:abstractNum>
+  <w:abstractNum w:abstractNumId="13" w15:restartNumberingAfterBreak="0">
     <w:nsid w:val="76D0662D"/>
     <w:multiLevelType w:val="hybridMultilevel"/>
     <w:tmpl w:val="93BE6A20"/>
@@ -16278,10 +17989,10 @@
     <w:abstractNumId w:val="1"/>
   </w:num>
   <w:num w:numId="3">
-    <w:abstractNumId w:val="10"/>
+    <w:abstractNumId w:val="13"/>
   </w:num>
   <w:num w:numId="4">
-    <w:abstractNumId w:val="8"/>
+    <w:abstractNumId w:val="9"/>
   </w:num>
   <w:num w:numId="5">
     <w:abstractNumId w:val="4"/>
@@ -16290,19 +18001,28 @@
     <w:abstractNumId w:val="3"/>
   </w:num>
   <w:num w:numId="7">
-    <w:abstractNumId w:val="9"/>
+    <w:abstractNumId w:val="10"/>
   </w:num>
   <w:num w:numId="8">
+    <w:abstractNumId w:val="7"/>
+  </w:num>
+  <w:num w:numId="9">
     <w:abstractNumId w:val="6"/>
   </w:num>
-  <w:num w:numId="9">
-    <w:abstractNumId w:val="5"/>
-  </w:num>
   <w:num w:numId="10">
-    <w:abstractNumId w:val="7"/>
+    <w:abstractNumId w:val="8"/>
   </w:num>
   <w:num w:numId="11">
     <w:abstractNumId w:val="0"/>
+  </w:num>
+  <w:num w:numId="12">
+    <w:abstractNumId w:val="12"/>
+  </w:num>
+  <w:num w:numId="13">
+    <w:abstractNumId w:val="11"/>
+  </w:num>
+  <w:num w:numId="14">
+    <w:abstractNumId w:val="5"/>
   </w:num>
 </w:numbering>
 </file>
@@ -17341,7 +19061,7 @@
 </file>
 
 <file path=customXml/itemProps1.xml><?xml version="1.0" encoding="utf-8"?>
-<ds:datastoreItem xmlns:ds="http://schemas.openxmlformats.org/officeDocument/2006/customXml" ds:itemID="{C7945095-D5DF-4512-8792-807EC441FF13}">
+<ds:datastoreItem xmlns:ds="http://schemas.openxmlformats.org/officeDocument/2006/customXml" ds:itemID="{5ABE2672-4180-4F20-92DC-E14C27AFBD80}">
   <ds:schemaRefs>
     <ds:schemaRef ds:uri="http://schemas.openxmlformats.org/officeDocument/2006/bibliography"/>
   </ds:schemaRefs>

</xml_diff>